<commit_message>
kursach has been sdan
</commit_message>
<xml_diff>
--- a/печатать с двух сторон.docx
+++ b/печатать с двух сторон.docx
@@ -491,7 +491,16 @@
           <w:sz w:val="28"/>
           <w:szCs w:val="28"/>
         </w:rPr>
-        <w:t xml:space="preserve">Срок сдачи студентом законченной </w:t>
+        <w:t>Срок сдачи студентом законченной</w:t>
+      </w:r>
+      <w:bookmarkStart w:id="0" w:name="_GoBack"/>
+      <w:bookmarkEnd w:id="0"/>
+      <w:r>
+        <w:rPr>
+          <w:sz w:val="28"/>
+          <w:szCs w:val="28"/>
+        </w:rPr>
+        <w:t xml:space="preserve"> </w:t>
       </w:r>
       <w:r>
         <w:rPr>
@@ -699,7 +708,7 @@
           <w:u w:val="single"/>
           <w:lang w:val="ru-RU"/>
         </w:rPr>
-        <w:t>, библиотека SFML-2.5.1</w:t>
+        <w:t>, библиотека SFML-2.5.1, парсер TinyXML-2</w:t>
       </w:r>
       <w:r>
         <w:rPr>
@@ -2269,19 +2278,7 @@
           <w:u w:val="single"/>
           <w:lang w:val="ru-RU"/>
         </w:rPr>
-        <w:t xml:space="preserve">5, </w:t>
-      </w:r>
-      <w:bookmarkStart w:id="0" w:name="_GoBack"/>
-      <w:bookmarkEnd w:id="0"/>
-      <w:r>
-        <w:rPr>
-          <w:rFonts w:hint="default"/>
-          <w:sz w:val="28"/>
-          <w:szCs w:val="28"/>
-          <w:u w:val="single"/>
-          <w:lang w:val="ru-RU"/>
-        </w:rPr>
-        <w:t>6</w:t>
+        <w:t>5, 6</w:t>
       </w:r>
       <w:r>
         <w:rPr>
@@ -2334,6 +2331,86 @@
         <w:ind w:right="28"/>
         <w:jc w:val="both"/>
         <w:rPr>
+          <w:sz w:val="28"/>
+          <w:szCs w:val="28"/>
+          <w:highlight w:val="none"/>
+          <w:u w:val="single"/>
+        </w:rPr>
+      </w:pPr>
+      <w:r>
+        <w:rPr>
+          <w:sz w:val="28"/>
+          <w:szCs w:val="28"/>
+          <w:u w:val="single"/>
+        </w:rPr>
+        <w:t xml:space="preserve">оформление пояснительной записки и графического материала к </w:t>
+      </w:r>
+      <w:r>
+        <w:rPr>
+          <w:rFonts w:hint="default"/>
+          <w:sz w:val="28"/>
+          <w:szCs w:val="28"/>
+          <w:u w:val="single"/>
+          <w:lang w:val="ru-RU"/>
+        </w:rPr>
+        <w:t>01</w:t>
+      </w:r>
+      <w:r>
+        <w:rPr>
+          <w:sz w:val="28"/>
+          <w:szCs w:val="28"/>
+          <w:highlight w:val="none"/>
+          <w:u w:val="single"/>
+        </w:rPr>
+        <w:t>.</w:t>
+      </w:r>
+      <w:r>
+        <w:rPr>
+          <w:rFonts w:hint="default"/>
+          <w:sz w:val="28"/>
+          <w:szCs w:val="28"/>
+          <w:highlight w:val="none"/>
+          <w:u w:val="single"/>
+          <w:lang w:val="ru-RU"/>
+        </w:rPr>
+        <w:t>06</w:t>
+      </w:r>
+      <w:r>
+        <w:rPr>
+          <w:sz w:val="28"/>
+          <w:szCs w:val="28"/>
+          <w:highlight w:val="none"/>
+          <w:u w:val="single"/>
+        </w:rPr>
+        <w:t>.20</w:t>
+      </w:r>
+      <w:r>
+        <w:rPr>
+          <w:rFonts w:hint="default"/>
+          <w:sz w:val="28"/>
+          <w:szCs w:val="28"/>
+          <w:highlight w:val="none"/>
+          <w:u w:val="single"/>
+          <w:lang w:val="ru-RU"/>
+        </w:rPr>
+        <w:t>23</w:t>
+      </w:r>
+      <w:r>
+        <w:rPr>
+          <w:sz w:val="28"/>
+          <w:szCs w:val="28"/>
+          <w:highlight w:val="none"/>
+          <w:u w:val="single"/>
+        </w:rPr>
+        <w:t xml:space="preserve"> </w:t>
+      </w:r>
+    </w:p>
+    <w:p>
+      <w:pPr>
+        <w:spacing w:line="317" w:lineRule="auto"/>
+        <w:ind w:right="28"/>
+        <w:jc w:val="both"/>
+        <w:rPr>
           <w:color w:val="FFFFFF"/>
           <w:sz w:val="28"/>
           <w:szCs w:val="28"/>
@@ -2344,68 +2421,10 @@
         <w:rPr>
           <w:sz w:val="28"/>
           <w:szCs w:val="28"/>
-          <w:u w:val="single"/>
-        </w:rPr>
-        <w:t xml:space="preserve">оформление пояснительной записки и графического материала к </w:t>
-      </w:r>
-      <w:r>
-        <w:rPr>
-          <w:rFonts w:hint="default"/>
-          <w:sz w:val="28"/>
-          <w:szCs w:val="28"/>
-          <w:u w:val="single"/>
-          <w:lang w:val="ru-RU"/>
-        </w:rPr>
-        <w:t>01</w:t>
-      </w:r>
-      <w:r>
-        <w:rPr>
-          <w:sz w:val="28"/>
-          <w:szCs w:val="28"/>
           <w:highlight w:val="none"/>
           <w:u w:val="single"/>
         </w:rPr>
-        <w:t>.</w:t>
-      </w:r>
-      <w:r>
-        <w:rPr>
-          <w:rFonts w:hint="default"/>
-          <w:sz w:val="28"/>
-          <w:szCs w:val="28"/>
-          <w:highlight w:val="none"/>
-          <w:u w:val="single"/>
-          <w:lang w:val="ru-RU"/>
-        </w:rPr>
-        <w:t>06</w:t>
-      </w:r>
-      <w:r>
-        <w:rPr>
-          <w:sz w:val="28"/>
-          <w:szCs w:val="28"/>
-          <w:highlight w:val="none"/>
-          <w:u w:val="single"/>
-        </w:rPr>
-        <w:t>.20</w:t>
-      </w:r>
-      <w:r>
-        <w:rPr>
-          <w:rFonts w:hint="default"/>
-          <w:sz w:val="28"/>
-          <w:szCs w:val="28"/>
-          <w:highlight w:val="none"/>
-          <w:u w:val="single"/>
-          <w:lang w:val="ru-RU"/>
-        </w:rPr>
-        <w:t>23</w:t>
-      </w:r>
-      <w:r>
-        <w:rPr>
-          <w:sz w:val="28"/>
-          <w:szCs w:val="28"/>
-          <w:highlight w:val="none"/>
-          <w:u w:val="single"/>
-        </w:rPr>
-        <w:t xml:space="preserve"> – </w:t>
+        <w:t xml:space="preserve">– </w:t>
       </w:r>
       <w:r>
         <w:rPr>
@@ -2590,16 +2609,7 @@
           <w:szCs w:val="28"/>
           <w:u w:val="single" w:color="000000"/>
         </w:rPr>
-        <w:t>–––––6В.А.–..–</w:t>
-      </w:r>
-      <w:r>
-        <w:rPr>
-          <w:i/>
-          <w:sz w:val="28"/>
-          <w:szCs w:val="28"/>
-          <w:u w:val="single"/>
-        </w:rPr>
-        <w:t xml:space="preserve"> </w:t>
+        <w:t>–––––6В.А.–.</w:t>
       </w:r>
       <w:r>
         <w:rPr>
@@ -2650,7 +2660,7 @@
         <w:wordWrap w:val="0"/>
         <w:spacing w:line="180" w:lineRule="auto"/>
         <w:ind w:right="29"/>
-        <w:jc w:val="right"/>
+        <w:jc w:val="center"/>
         <w:rPr>
           <w:rFonts w:hint="default"/>
           <w:spacing w:val="-6"/>
@@ -2659,6 +2669,16 @@
           <w:lang w:val="ru-RU"/>
         </w:rPr>
       </w:pPr>
+      <w:r>
+        <w:rPr>
+          <w:rFonts w:hint="default"/>
+          <w:spacing w:val="-6"/>
+          <w:sz w:val="20"/>
+          <w:szCs w:val="18"/>
+          <w:lang w:val="en-US"/>
+        </w:rPr>
+        <w:t xml:space="preserve">                                                                 </w:t>
+      </w:r>
       <w:r>
         <w:rPr>
           <w:spacing w:val="-6"/>
@@ -2790,7 +2810,7 @@
           <w:szCs w:val="28"/>
           <w:u w:val="single" w:color="000000"/>
         </w:rPr>
-        <w:t xml:space="preserve">  ___–– </w:t>
+        <w:t xml:space="preserve">  ___</w:t>
       </w:r>
       <w:r>
         <w:rPr>
@@ -3021,36 +3041,6 @@
         <w:rStyle w:val="11"/>
       </w:rPr>
     </w:pPr>
-    <w:r>
-      <w:rPr>
-        <w:rStyle w:val="11"/>
-      </w:rPr>
-      <w:fldChar w:fldCharType="begin"/>
-    </w:r>
-    <w:r>
-      <w:rPr>
-        <w:rStyle w:val="11"/>
-      </w:rPr>
-      <w:instrText xml:space="preserve">PAGE  </w:instrText>
-    </w:r>
-    <w:r>
-      <w:rPr>
-        <w:rStyle w:val="11"/>
-      </w:rPr>
-      <w:fldChar w:fldCharType="separate"/>
-    </w:r>
-    <w:r>
-      <w:rPr>
-        <w:rStyle w:val="11"/>
-      </w:rPr>
-      <w:t>2</w:t>
-    </w:r>
-    <w:r>
-      <w:rPr>
-        <w:rStyle w:val="11"/>
-      </w:rPr>
-      <w:fldChar w:fldCharType="end"/>
-    </w:r>
   </w:p>
   <w:p>
     <w:pPr>

</xml_diff>